<commit_message>
Update IT Technologies - Raspberry Pi Draft - Dylan.docx
</commit_message>
<xml_diff>
--- a/File Storage/Draft Files/IT Technologies - Raspberry Pi Draft - Dylan.docx
+++ b/File Storage/Draft Files/IT Technologies - Raspberry Pi Draft - Dylan.docx
@@ -4,8 +4,7 @@
   <w:body>
     <w:p>
       <w:pPr>
-        <w:pStyle w:val="Heading1"/>
-        <w:jc w:val="center"/>
+        <w:pStyle w:val="Heading2"/>
         <w:rPr>
           <w:lang w:val="en-US"/>
         </w:rPr>
@@ -14,7 +13,131 @@
         <w:rPr>
           <w:lang w:val="en-US"/>
         </w:rPr>
-        <w:t>Raspberry Pi</w:t>
+        <w:t>What Does it do? – Introduction</w:t>
+      </w:r>
+    </w:p>
+    <w:p>
+      <w:pPr>
+        <w:jc w:val="both"/>
+        <w:rPr>
+          <w:lang w:val="en-US"/>
+        </w:rPr>
+      </w:pPr>
+      <w:r>
+        <w:rPr>
+          <w:lang w:val="en-US"/>
+        </w:rPr>
+        <w:t>A Raspberry Pi is a state of the art low-cost single-board computer, typically the size of a credit card. It includes all the features needed to perform similarly to a desktop computer, to allow for electronical prototyping and development, and for any other general computing purposes. The device is feature packed,</w:t>
+      </w:r>
+      <w:r>
+        <w:rPr>
+          <w:lang w:val="en-US"/>
+        </w:rPr>
+        <w:t xml:space="preserve"> includ</w:t>
+      </w:r>
+      <w:r>
+        <w:rPr>
+          <w:lang w:val="en-US"/>
+        </w:rPr>
+        <w:t>ing</w:t>
+      </w:r>
+      <w:r>
+        <w:rPr>
+          <w:lang w:val="en-US"/>
+        </w:rPr>
+        <w:t xml:space="preserve"> video output (HDMI), USB with </w:t>
+      </w:r>
+      <w:r>
+        <w:rPr>
+          <w:lang w:val="en-US"/>
+        </w:rPr>
+        <w:t>KB</w:t>
+      </w:r>
+      <w:r>
+        <w:rPr>
+          <w:lang w:val="en-US"/>
+        </w:rPr>
+        <w:t xml:space="preserve">/mouse support and </w:t>
+      </w:r>
+      <w:proofErr w:type="spellStart"/>
+      <w:r>
+        <w:rPr>
+          <w:lang w:val="en-US"/>
+        </w:rPr>
+        <w:t>WiFi</w:t>
+      </w:r>
+      <w:proofErr w:type="spellEnd"/>
+      <w:r>
+        <w:rPr>
+          <w:lang w:val="en-US"/>
+        </w:rPr>
+        <w:t xml:space="preserve"> / </w:t>
+      </w:r>
+      <w:r>
+        <w:rPr>
+          <w:lang w:val="en-US"/>
+        </w:rPr>
+        <w:t>ethernet.</w:t>
+      </w:r>
+      <w:r>
+        <w:rPr>
+          <w:lang w:val="en-US"/>
+        </w:rPr>
+        <w:t xml:space="preserve"> </w:t>
+      </w:r>
+      <w:r>
+        <w:rPr>
+          <w:lang w:val="en-US"/>
+        </w:rPr>
+        <w:t>One particularly unique feature is the</w:t>
+      </w:r>
+      <w:r>
+        <w:rPr>
+          <w:lang w:val="en-US"/>
+        </w:rPr>
+        <w:t xml:space="preserve"> Raspberry Pi’s</w:t>
+      </w:r>
+      <w:r>
+        <w:rPr>
+          <w:lang w:val="en-US"/>
+        </w:rPr>
+        <w:t xml:space="preserve"> set of </w:t>
+      </w:r>
+      <w:r>
+        <w:rPr>
+          <w:lang w:val="en-US"/>
+        </w:rPr>
+        <w:t>general-purpose input/output (GPIO)</w:t>
+      </w:r>
+      <w:r>
+        <w:rPr>
+          <w:lang w:val="en-US"/>
+        </w:rPr>
+        <w:t xml:space="preserve"> pin</w:t>
+      </w:r>
+      <w:r>
+        <w:rPr>
+          <w:lang w:val="en-US"/>
+        </w:rPr>
+        <w:t>s</w:t>
+      </w:r>
+      <w:r>
+        <w:rPr>
+          <w:lang w:val="en-US"/>
+        </w:rPr>
+        <w:t>, allowing for connection to all kinds of</w:t>
+      </w:r>
+      <w:r>
+        <w:rPr>
+          <w:lang w:val="en-US"/>
+        </w:rPr>
+        <w:t xml:space="preserve"> external</w:t>
+      </w:r>
+      <w:r>
+        <w:rPr>
+          <w:lang w:val="en-US"/>
+        </w:rPr>
+        <w:t xml:space="preserve"> devices such as sensors, LEDs or motors. </w:t>
       </w:r>
     </w:p>
     <w:p>
@@ -28,7 +151,7 @@
         <w:rPr>
           <w:lang w:val="en-US"/>
         </w:rPr>
-        <w:t>What Does it do? – Introduction</w:t>
+        <w:t>What Does it do – Specifications</w:t>
       </w:r>
     </w:p>
     <w:p>
@@ -42,13 +165,79 @@
         <w:rPr>
           <w:lang w:val="en-US"/>
         </w:rPr>
-        <w:t>A Raspberry Pi is a state of the art low-cost single-board computer, typically the size of a credit card. It includes all the features needed to perform similarly to a desktop computer, to allow for electronical prototyping and development, and for any other general computing purposes. The device is feature packed,</w:t>
-      </w:r>
-      <w:r>
-        <w:rPr>
-          <w:lang w:val="en-US"/>
-        </w:rPr>
-        <w:t xml:space="preserve"> includ</w:t>
+        <w:t xml:space="preserve">The newest model, the Raspberry Pi 3 Model B+, contains a Cortex-A53 (ARMv8) 64-BIT SoC running at 1.4GHz. This is coupled with 1GB of LPDDR2 RAM and a </w:t>
+      </w:r>
+      <w:proofErr w:type="spellStart"/>
+      <w:r>
+        <w:rPr>
+          <w:lang w:val="en-US"/>
+        </w:rPr>
+        <w:t>BroadCom</w:t>
+      </w:r>
+      <w:proofErr w:type="spellEnd"/>
+      <w:r>
+        <w:rPr>
+          <w:lang w:val="en-US"/>
+        </w:rPr>
+        <w:t xml:space="preserve"> </w:t>
+      </w:r>
+      <w:proofErr w:type="spellStart"/>
+      <w:r>
+        <w:rPr>
+          <w:lang w:val="en-US"/>
+        </w:rPr>
+        <w:t>VideoCore</w:t>
+      </w:r>
+      <w:proofErr w:type="spellEnd"/>
+      <w:r>
+        <w:rPr>
+          <w:lang w:val="en-US"/>
+        </w:rPr>
+        <w:t xml:space="preserve"> IV GPU running at 400MHz</w:t>
+      </w:r>
+      <w:r>
+        <w:rPr>
+          <w:noProof/>
+          <w:lang w:val="en-US"/>
+        </w:rPr>
+        <w:t xml:space="preserve"> </w:t>
+      </w:r>
+      <w:r>
+        <w:rPr>
+          <w:noProof/>
+          <w:lang w:val="en-US"/>
+        </w:rPr>
+        <w:t>(Raspberry Pi Foundation)</w:t>
+      </w:r>
+      <w:r>
+        <w:rPr>
+          <w:lang w:val="en-US"/>
+        </w:rPr>
+        <w:t xml:space="preserve">. </w:t>
+      </w:r>
+      <w:r>
+        <w:rPr>
+          <w:lang w:val="en-US"/>
+        </w:rPr>
+        <w:t xml:space="preserve">The Model 3 B+ </w:t>
+      </w:r>
+      <w:r>
+        <w:rPr>
+          <w:lang w:val="en-US"/>
+        </w:rPr>
+        <w:t>is a very capable machine, with specifications</w:t>
+      </w:r>
+      <w:r>
+        <w:rPr>
+          <w:lang w:val="en-US"/>
+        </w:rPr>
+        <w:t xml:space="preserve"> </w:t>
+      </w:r>
+      <w:r>
+        <w:rPr>
+          <w:lang w:val="en-US"/>
+        </w:rPr>
+        <w:t>allow</w:t>
       </w:r>
       <w:r>
         <w:rPr>
@@ -60,39 +249,79 @@
         <w:rPr>
           <w:lang w:val="en-US"/>
         </w:rPr>
-        <w:t xml:space="preserve"> video output (HDMI), USB with </w:t>
-      </w:r>
-      <w:r>
-        <w:rPr>
-          <w:lang w:val="en-US"/>
-        </w:rPr>
-        <w:t>KB</w:t>
-      </w:r>
-      <w:r>
-        <w:rPr>
-          <w:lang w:val="en-US"/>
-        </w:rPr>
-        <w:t xml:space="preserve">/mouse support and </w:t>
+        <w:t xml:space="preserve"> for </w:t>
       </w:r>
       <w:proofErr w:type="spellStart"/>
       <w:r>
         <w:rPr>
           <w:lang w:val="en-US"/>
         </w:rPr>
-        <w:t>WiFi</w:t>
+        <w:t>fullHD</w:t>
       </w:r>
       <w:proofErr w:type="spellEnd"/>
       <w:r>
         <w:rPr>
           <w:lang w:val="en-US"/>
         </w:rPr>
-        <w:t xml:space="preserve"> / </w:t>
-      </w:r>
-      <w:r>
-        <w:rPr>
-          <w:lang w:val="en-US"/>
-        </w:rPr>
-        <w:t>ethernet.</w:t>
+        <w:t xml:space="preserve"> video </w:t>
+      </w:r>
+      <w:bookmarkStart w:id="0" w:name="_GoBack"/>
+      <w:bookmarkEnd w:id="0"/>
+      <w:r>
+        <w:rPr>
+          <w:lang w:val="en-US"/>
+        </w:rPr>
+        <w:t>playback, web browsing and light gaming.</w:t>
+      </w:r>
+      <w:r>
+        <w:rPr>
+          <w:lang w:val="en-US"/>
+        </w:rPr>
+        <w:t xml:space="preserve"> This device retails for around $50-</w:t>
+      </w:r>
+      <w:r>
+        <w:rPr>
+          <w:lang w:val="en-US"/>
+        </w:rPr>
+        <w:t>60.</w:t>
+      </w:r>
+    </w:p>
+    <w:p>
+      <w:pPr>
+        <w:jc w:val="both"/>
+        <w:rPr>
+          <w:lang w:val="en-US"/>
+        </w:rPr>
+      </w:pPr>
+      <w:r>
+        <w:rPr>
+          <w:lang w:val="en-US"/>
+        </w:rPr>
+        <w:t xml:space="preserve">The Raspberry Pi Zero is a budget model Raspberry Pi, including only the bare minimum features and hardware. This device is aimed for use in end-user products or low-cost </w:t>
+      </w:r>
+      <w:r>
+        <w:rPr>
+          <w:lang w:val="en-US"/>
+        </w:rPr>
+        <w:t>IoTs</w:t>
+      </w:r>
+      <w:r>
+        <w:rPr>
+          <w:lang w:val="en-US"/>
+        </w:rPr>
+        <w:t xml:space="preserve">, though can be used for development (albeit not ideal). </w:t>
+      </w:r>
+      <w:r>
+        <w:rPr>
+          <w:lang w:val="en-US"/>
+        </w:rPr>
+        <w:t>Th</w:t>
+      </w:r>
+      <w:r>
+        <w:rPr>
+          <w:lang w:val="en-US"/>
+        </w:rPr>
+        <w:t>e</w:t>
       </w:r>
       <w:r>
         <w:rPr>
@@ -104,55 +333,13 @@
         <w:rPr>
           <w:lang w:val="en-US"/>
         </w:rPr>
-        <w:t>One particularly unique feature is the</w:t>
-      </w:r>
-      <w:r>
-        <w:rPr>
-          <w:lang w:val="en-US"/>
-        </w:rPr>
-        <w:t xml:space="preserve"> Raspberry Pi’s</w:t>
-      </w:r>
-      <w:r>
-        <w:rPr>
-          <w:lang w:val="en-US"/>
-        </w:rPr>
-        <w:t xml:space="preserve"> set of </w:t>
-      </w:r>
-      <w:r>
-        <w:rPr>
-          <w:lang w:val="en-US"/>
-        </w:rPr>
-        <w:t>general-purpose input/output (GPIO)</w:t>
-      </w:r>
-      <w:r>
-        <w:rPr>
-          <w:lang w:val="en-US"/>
-        </w:rPr>
-        <w:t xml:space="preserve"> pin</w:t>
-      </w:r>
-      <w:r>
-        <w:rPr>
-          <w:lang w:val="en-US"/>
-        </w:rPr>
-        <w:t>s</w:t>
-      </w:r>
-      <w:r>
-        <w:rPr>
-          <w:lang w:val="en-US"/>
-        </w:rPr>
-        <w:t>, allowing for connection to all kinds of</w:t>
-      </w:r>
-      <w:r>
-        <w:rPr>
-          <w:lang w:val="en-US"/>
-        </w:rPr>
-        <w:t xml:space="preserve"> external</w:t>
-      </w:r>
-      <w:r>
-        <w:rPr>
-          <w:lang w:val="en-US"/>
-        </w:rPr>
-        <w:t xml:space="preserve"> devices such as sensors, LEDs or motors. </w:t>
+        <w:t>device</w:t>
+      </w:r>
+      <w:r>
+        <w:rPr>
+          <w:lang w:val="en-US"/>
+        </w:rPr>
+        <w:t xml:space="preserve"> is state of the art as it allows developers to create a prototype using a fully featured Pi, then transfer the code directly to a Pi Zero for use in end-user products/devices. These devices cost around $10-20.</w:t>
       </w:r>
     </w:p>
     <w:p>
@@ -166,7 +353,7 @@
         <w:rPr>
           <w:lang w:val="en-US"/>
         </w:rPr>
-        <w:t>What Does it do – Specifications</w:t>
+        <w:t xml:space="preserve">What Does it do? – Desktop Computer </w:t>
       </w:r>
     </w:p>
     <w:p>
@@ -180,117 +367,27 @@
         <w:rPr>
           <w:lang w:val="en-US"/>
         </w:rPr>
-        <w:t xml:space="preserve">The newest model, the Raspberry Pi 3 Model B+, contains a Cortex-A53 (ARMv8) 64-BIT SoC running at 1.4GHz. This is coupled with 1GB of LPDDR2 RAM and a </w:t>
-      </w:r>
-      <w:proofErr w:type="spellStart"/>
-      <w:r>
-        <w:rPr>
-          <w:lang w:val="en-US"/>
-        </w:rPr>
-        <w:t>BroadCom</w:t>
-      </w:r>
-      <w:proofErr w:type="spellEnd"/>
-      <w:r>
-        <w:rPr>
-          <w:lang w:val="en-US"/>
-        </w:rPr>
-        <w:t xml:space="preserve"> </w:t>
-      </w:r>
-      <w:proofErr w:type="spellStart"/>
-      <w:r>
-        <w:rPr>
-          <w:lang w:val="en-US"/>
-        </w:rPr>
-        <w:t>VideoCore</w:t>
-      </w:r>
-      <w:proofErr w:type="spellEnd"/>
-      <w:r>
-        <w:rPr>
-          <w:lang w:val="en-US"/>
-        </w:rPr>
-        <w:t xml:space="preserve"> IV GPU running at 400MHz</w:t>
-      </w:r>
-      <w:r>
-        <w:rPr>
-          <w:noProof/>
-          <w:lang w:val="en-US"/>
-        </w:rPr>
-        <w:t xml:space="preserve"> </w:t>
-      </w:r>
-      <w:r>
-        <w:rPr>
-          <w:noProof/>
-          <w:lang w:val="en-US"/>
-        </w:rPr>
-        <w:t>(Raspberry Pi Foundation)</w:t>
-      </w:r>
-      <w:r>
-        <w:rPr>
-          <w:lang w:val="en-US"/>
-        </w:rPr>
-        <w:t xml:space="preserve">. </w:t>
-      </w:r>
-      <w:r>
-        <w:rPr>
-          <w:lang w:val="en-US"/>
-        </w:rPr>
-        <w:t xml:space="preserve">The Model 3 B+ </w:t>
-      </w:r>
-      <w:r>
-        <w:rPr>
-          <w:lang w:val="en-US"/>
-        </w:rPr>
-        <w:t>is a very capable machine, with specifications</w:t>
-      </w:r>
-      <w:r>
-        <w:rPr>
-          <w:lang w:val="en-US"/>
-        </w:rPr>
-        <w:t xml:space="preserve"> </w:t>
-      </w:r>
-      <w:r>
-        <w:rPr>
-          <w:lang w:val="en-US"/>
-        </w:rPr>
-        <w:t>allow</w:t>
-      </w:r>
-      <w:r>
-        <w:rPr>
-          <w:lang w:val="en-US"/>
-        </w:rPr>
-        <w:t>ing</w:t>
-      </w:r>
-      <w:r>
-        <w:rPr>
-          <w:lang w:val="en-US"/>
-        </w:rPr>
-        <w:t xml:space="preserve"> for </w:t>
-      </w:r>
-      <w:proofErr w:type="spellStart"/>
-      <w:r>
-        <w:rPr>
-          <w:lang w:val="en-US"/>
-        </w:rPr>
-        <w:t>fullHD</w:t>
-      </w:r>
-      <w:proofErr w:type="spellEnd"/>
-      <w:r>
-        <w:rPr>
-          <w:lang w:val="en-US"/>
-        </w:rPr>
-        <w:t xml:space="preserve"> video playback, web browsing and light gaming.</w:t>
-      </w:r>
-      <w:r>
-        <w:rPr>
-          <w:lang w:val="en-US"/>
-        </w:rPr>
-        <w:t xml:space="preserve"> This device retails for around $50-</w:t>
-      </w:r>
-      <w:r>
-        <w:rPr>
-          <w:lang w:val="en-US"/>
-        </w:rPr>
-        <w:t>60.</w:t>
+        <w:t>Using Raspbian (a Debian-based computer operating system) the device can function similarly to a standard desktop computer.</w:t>
+      </w:r>
+      <w:r>
+        <w:rPr>
+          <w:lang w:val="en-US"/>
+        </w:rPr>
+        <w:t xml:space="preserve"> Raspbian includes a user interface with all the standard capabilities one would expect from an operating system. It contains pre-installed applications for browsing the web, word-processing, playing high-definition video and even various applications for programming and development. With just the addition of a keyboard, mouse and screen, a Raspberry Pi can serve as a very capable first computer, without the typical costs involved.</w:t>
+      </w:r>
+    </w:p>
+    <w:p>
+      <w:pPr>
+        <w:pStyle w:val="Heading2"/>
+        <w:rPr>
+          <w:lang w:val="en-US"/>
+        </w:rPr>
+      </w:pPr>
+      <w:r>
+        <w:rPr>
+          <w:lang w:val="en-US"/>
+        </w:rPr>
+        <w:t>What Does it do? – Development / Electronics / IoTs</w:t>
       </w:r>
     </w:p>
     <w:p>
@@ -304,31 +401,13 @@
         <w:rPr>
           <w:lang w:val="en-US"/>
         </w:rPr>
-        <w:t xml:space="preserve">The Raspberry Pi Zero is a budget model Raspberry Pi, including only the bare minimum features and hardware. This device is aimed for use in end-user products or low-cost </w:t>
-      </w:r>
-      <w:r>
-        <w:rPr>
-          <w:lang w:val="en-US"/>
-        </w:rPr>
-        <w:t>IoTs</w:t>
-      </w:r>
-      <w:r>
-        <w:rPr>
-          <w:lang w:val="en-US"/>
-        </w:rPr>
-        <w:t xml:space="preserve">, though can be used for development (albeit not ideal). </w:t>
-      </w:r>
-      <w:r>
-        <w:rPr>
-          <w:lang w:val="en-US"/>
-        </w:rPr>
-        <w:t>Th</w:t>
-      </w:r>
-      <w:r>
-        <w:rPr>
-          <w:lang w:val="en-US"/>
-        </w:rPr>
-        <w:t>e</w:t>
+        <w:t xml:space="preserve">The Raspberry Pi includes a set of general-purpose input/output (GPIO) pins – 26 on older models and 40-pin on the later. GPIO pins are very diverse, limited only by electrical, timing and software limitations. Third party add-ons can be used to increase the electrical and timing capabilities, such as motor controllers or power supplies. </w:t>
+      </w:r>
+      <w:r>
+        <w:rPr>
+          <w:lang w:val="en-US"/>
+        </w:rPr>
+        <w:t>Features of this kind are state of the art</w:t>
       </w:r>
       <w:r>
         <w:rPr>
@@ -340,13 +419,58 @@
         <w:rPr>
           <w:lang w:val="en-US"/>
         </w:rPr>
-        <w:t>device</w:t>
-      </w:r>
-      <w:r>
-        <w:rPr>
-          <w:lang w:val="en-US"/>
-        </w:rPr>
-        <w:t xml:space="preserve"> is state of the art as it allows developers to create a prototype using a fully featured Pi, then transfer the code directly to a Pi Zero for use in end-user products/devices. These devices cost around $10-20.</w:t>
+        <w:t>for</w:t>
+      </w:r>
+      <w:r>
+        <w:rPr>
+          <w:lang w:val="en-US"/>
+        </w:rPr>
+        <w:t xml:space="preserve"> development and prototyping of electronical devices, such as IoTs. Using a Raspberry Pi, a developer can begin coding the software and prototyping electrical circuits right away, without the need for dedicating timing chips, SoCs or other parts.</w:t>
+      </w:r>
+      <w:r>
+        <w:rPr>
+          <w:lang w:val="en-US"/>
+        </w:rPr>
+        <w:t xml:space="preserve"> This is beneficial in reducing time, effort and cost(s).</w:t>
+      </w:r>
+    </w:p>
+    <w:p>
+      <w:pPr>
+        <w:rPr>
+          <w:lang w:val="en-US"/>
+        </w:rPr>
+      </w:pPr>
+      <w:r>
+        <w:rPr>
+          <w:lang w:val="en-US"/>
+        </w:rPr>
+        <w:t xml:space="preserve">Once a prototype is created and </w:t>
+      </w:r>
+      <w:proofErr w:type="spellStart"/>
+      <w:r>
+        <w:rPr>
+          <w:lang w:val="en-US"/>
+        </w:rPr>
+        <w:t>customisations</w:t>
+      </w:r>
+      <w:proofErr w:type="spellEnd"/>
+      <w:r>
+        <w:rPr>
+          <w:lang w:val="en-US"/>
+        </w:rPr>
+        <w:t xml:space="preserve"> are made,</w:t>
+      </w:r>
+      <w:r>
+        <w:rPr>
+          <w:lang w:val="en-US"/>
+        </w:rPr>
+        <w:t xml:space="preserve"> further</w:t>
+      </w:r>
+      <w:r>
+        <w:rPr>
+          <w:lang w:val="en-US"/>
+        </w:rPr>
+        <w:t xml:space="preserve"> cost saving measures can then be made. This may include switching to a Raspberry Pi Zero for use in the final product, keeping the cost of the final product down.</w:t>
       </w:r>
     </w:p>
     <w:p>
@@ -360,7 +484,7 @@
         <w:rPr>
           <w:lang w:val="en-US"/>
         </w:rPr>
-        <w:t xml:space="preserve">What Does it do? – Desktop Computer </w:t>
+        <w:t>What Does it do – The future?</w:t>
       </w:r>
     </w:p>
     <w:p>
@@ -374,27 +498,7 @@
         <w:rPr>
           <w:lang w:val="en-US"/>
         </w:rPr>
-        <w:t>Using Raspbian (a Debian-based computer operating system) the device can function similarly to a standard desktop computer.</w:t>
-      </w:r>
-      <w:r>
-        <w:rPr>
-          <w:lang w:val="en-US"/>
-        </w:rPr>
-        <w:t xml:space="preserve"> Raspbian includes a user interface with all the standard capabilities one would expect from an operating system. It contains pre-installed applications for browsing the web, word-processing, playing high-definition video and even various applications for programming and development. With just the addition of a keyboard, mouse and screen, a Raspberry Pi can serve as a very capable first computer, without the typical costs involved.</w:t>
-      </w:r>
-    </w:p>
-    <w:p>
-      <w:pPr>
-        <w:pStyle w:val="Heading2"/>
-        <w:rPr>
-          <w:lang w:val="en-US"/>
-        </w:rPr>
-      </w:pPr>
-      <w:r>
-        <w:rPr>
-          <w:lang w:val="en-US"/>
-        </w:rPr>
-        <w:t>What Does it do? – Development / Electronics / IoTs</w:t>
+        <w:t xml:space="preserve">Over recent years we’ve seen the Raspberry Pi creep into new markets previously held by only full desktop computers or specialty equipment/devices. A great example of this is the wide-spread adaption of Raspberry Pi’s as media PCs – eliminating the need of a dedicated desktop computer for this purchase. This is all thanks to the technology advancements in system on chips (SoC), allowing for more processing power at a heavily reduced cost. </w:t>
       </w:r>
     </w:p>
     <w:p>
@@ -408,119 +512,14 @@
         <w:rPr>
           <w:lang w:val="en-US"/>
         </w:rPr>
-        <w:t xml:space="preserve">The Raspberry Pi includes a set of general-purpose input/output (GPIO) pins – 26 on older models and 40-pin on the later. GPIO pins are very diverse, limited only by electrical, timing and software limitations. Third party add-ons can be used to increase the electrical and timing capabilities, such as motor controllers or power supplies. </w:t>
-      </w:r>
-      <w:r>
-        <w:rPr>
-          <w:lang w:val="en-US"/>
-        </w:rPr>
-        <w:t>Features of this kind are state of the art</w:t>
-      </w:r>
-      <w:r>
-        <w:rPr>
-          <w:lang w:val="en-US"/>
-        </w:rPr>
-        <w:t xml:space="preserve"> </w:t>
-      </w:r>
-      <w:r>
-        <w:rPr>
-          <w:lang w:val="en-US"/>
-        </w:rPr>
-        <w:t>for</w:t>
-      </w:r>
-      <w:r>
-        <w:rPr>
-          <w:lang w:val="en-US"/>
-        </w:rPr>
-        <w:t xml:space="preserve"> development and prototyping of electronical devices, such as IoTs. Using a Raspberry Pi, a developer can begin coding the software and prototyping electrical circuits right away, without the need for dedicating timing chips, SoCs or other parts.</w:t>
-      </w:r>
-      <w:r>
-        <w:rPr>
-          <w:lang w:val="en-US"/>
-        </w:rPr>
-        <w:t xml:space="preserve"> This is beneficial in reducing time, effort and cost(s).</w:t>
-      </w:r>
-    </w:p>
-    <w:p>
-      <w:pPr>
-        <w:rPr>
-          <w:lang w:val="en-US"/>
-        </w:rPr>
-      </w:pPr>
-      <w:r>
-        <w:rPr>
-          <w:lang w:val="en-US"/>
-        </w:rPr>
-        <w:t xml:space="preserve">Once a prototype is created and </w:t>
-      </w:r>
-      <w:proofErr w:type="spellStart"/>
-      <w:r>
-        <w:rPr>
-          <w:lang w:val="en-US"/>
-        </w:rPr>
-        <w:t>customisations</w:t>
-      </w:r>
-      <w:proofErr w:type="spellEnd"/>
-      <w:r>
-        <w:rPr>
-          <w:lang w:val="en-US"/>
-        </w:rPr>
-        <w:t xml:space="preserve"> are made,</w:t>
-      </w:r>
-      <w:r>
-        <w:rPr>
-          <w:lang w:val="en-US"/>
-        </w:rPr>
-        <w:t xml:space="preserve"> further</w:t>
-      </w:r>
-      <w:r>
-        <w:rPr>
-          <w:lang w:val="en-US"/>
-        </w:rPr>
-        <w:t xml:space="preserve"> cost saving measures can then be made. This may include switching to a Raspberry Pi Zero for use in the final product, keeping the cost of the final product down.</w:t>
-      </w:r>
-    </w:p>
-    <w:p>
-      <w:pPr>
-        <w:pStyle w:val="Heading2"/>
-        <w:rPr>
-          <w:lang w:val="en-US"/>
-        </w:rPr>
-      </w:pPr>
-      <w:r>
-        <w:rPr>
-          <w:lang w:val="en-US"/>
-        </w:rPr>
-        <w:t>What Does it do – The future?</w:t>
-      </w:r>
-    </w:p>
-    <w:p>
-      <w:pPr>
-        <w:jc w:val="both"/>
-        <w:rPr>
-          <w:lang w:val="en-US"/>
-        </w:rPr>
-      </w:pPr>
-      <w:r>
-        <w:rPr>
-          <w:lang w:val="en-US"/>
-        </w:rPr>
-        <w:t xml:space="preserve">Over recent years we’ve seen the Raspberry Pi creep into new markets previously held by only full desktop computers or specialty equipment/devices. A great example of this is the wide-spread adaption of Raspberry Pi’s as media PCs – eliminating the need of a dedicated desktop computer for this purchase. This is all thanks to the technology advancements in system on chips (SoC), allowing for more processing power at a heavily reduced cost. </w:t>
-      </w:r>
-    </w:p>
-    <w:p>
-      <w:pPr>
-        <w:jc w:val="both"/>
-        <w:rPr>
-          <w:lang w:val="en-US"/>
-        </w:rPr>
-      </w:pPr>
+        <w:t xml:space="preserve">Into the future these performance increases will continue – we’ll see higher CPU clock speeds, faster GPUs and more RAM. Much faster processors are already seen in some mobile devices, showing the technology is </w:t>
+      </w:r>
       <w:r>
         <w:rPr>
           <w:lang w:val="en-US"/>
         </w:rPr>
         <w:lastRenderedPageBreak/>
-        <w:t>Into the future these performance increases will continue – we’ll see higher CPU clock speeds, faster GPUs and more RAM. Much faster processors are already seen in some mobile devices, showing the technology is available, though is currently price and supply limited.  As further advancements are made, the price of these currently high-end chips will fall, allowing for them to be used for lower-cost applications such as Raspberry Pi’s.</w:t>
+        <w:t>available, though is currently price and supply limited.  As further advancements are made, the price of these currently high-end chips will fall, allowing for them to be used for lower-cost applications such as Raspberry Pi’s.</w:t>
       </w:r>
       <w:r>
         <w:rPr>
@@ -891,8 +890,6 @@
           <w:r>
             <w:t>Bibliography – IT Technologies – Raspberry Pi Report</w:t>
           </w:r>
-          <w:bookmarkStart w:id="0" w:name="_GoBack"/>
-          <w:bookmarkEnd w:id="0"/>
         </w:p>
         <w:sdt>
           <w:sdtPr>
@@ -1004,11 +1001,6 @@
                 <w:p>
                   <w:pPr>
                     <w:pStyle w:val="Bibliography"/>
-                    <w:rPr>
-                      <w:noProof/>
-                      <w:sz w:val="24"/>
-                      <w:szCs w:val="24"/>
-                    </w:rPr>
                   </w:pPr>
                   <w:r>
                     <w:fldChar w:fldCharType="begin"/>
@@ -1058,15 +1050,12 @@
                     </w:rPr>
                     <w:t>&gt;</w:t>
                   </w:r>
-                </w:p>
-                <w:p>
                   <w:r>
                     <w:rPr>
                       <w:b/>
                       <w:bCs/>
                       <w:noProof/>
                     </w:rPr>
-                    <w:lastRenderedPageBreak/>
                     <w:fldChar w:fldCharType="end"/>
                   </w:r>
                 </w:p>
@@ -1095,6 +1084,7 @@
       </w:sdtContent>
     </w:sdt>
     <w:sectPr>
+      <w:headerReference w:type="default" r:id="rId7"/>
       <w:pgSz w:w="11906" w:h="16838"/>
       <w:pgMar w:top="1440" w:right="1080" w:bottom="1440" w:left="1080" w:header="708" w:footer="708" w:gutter="0"/>
       <w:cols w:space="708"/>
@@ -1152,6 +1142,46 @@
     </w:p>
   </w:footnote>
 </w:footnotes>
+</file>
+
+<file path=word/header1.xml><?xml version="1.0" encoding="utf-8"?>
+<w:hdr xmlns:wpc="http://schemas.microsoft.com/office/word/2010/wordprocessingCanvas" xmlns:cx="http://schemas.microsoft.com/office/drawing/2014/chartex" xmlns:cx1="http://schemas.microsoft.com/office/drawing/2015/9/8/chartex" xmlns:cx2="http://schemas.microsoft.com/office/drawing/2015/10/21/chartex" xmlns:cx3="http://schemas.microsoft.com/office/drawing/2016/5/9/chartex" xmlns:cx4="http://schemas.microsoft.com/office/drawing/2016/5/10/chartex" xmlns:cx5="http://schemas.microsoft.com/office/drawing/2016/5/11/chartex" xmlns:cx6="http://schemas.microsoft.com/office/drawing/2016/5/12/chartex" xmlns:cx7="http://schemas.microsoft.com/office/drawing/2016/5/13/chartex" xmlns:cx8="http://schemas.microsoft.com/office/drawing/2016/5/14/chartex" xmlns:mc="http://schemas.openxmlformats.org/markup-compatibility/2006" xmlns:aink="http://schemas.microsoft.com/office/drawing/2016/ink" xmlns:am3d="http://schemas.microsoft.com/office/drawing/2017/model3d" xmlns:o="urn:schemas-microsoft-com:office:office" xmlns:r="http://schemas.openxmlformats.org/officeDocument/2006/relationships" xmlns:m="http://schemas.openxmlformats.org/officeDocument/2006/math" xmlns:v="urn:schemas-microsoft-com:vml" xmlns:wp14="http://schemas.microsoft.com/office/word/2010/wordprocessingDrawing" xmlns:wp="http://schemas.openxmlformats.org/drawingml/2006/wordprocessingDrawing" xmlns:w10="urn:schemas-microsoft-com:office:word" xmlns:w="http://schemas.openxmlformats.org/wordprocessingml/2006/main" xmlns:w14="http://schemas.microsoft.com/office/word/2010/wordml" xmlns:w15="http://schemas.microsoft.com/office/word/2012/wordml" xmlns:w16cid="http://schemas.microsoft.com/office/word/2016/wordml/cid" xmlns:w16se="http://schemas.microsoft.com/office/word/2015/wordml/symex" xmlns:wpg="http://schemas.microsoft.com/office/word/2010/wordprocessingGroup" xmlns:wpi="http://schemas.microsoft.com/office/word/2010/wordprocessingInk" xmlns:wne="http://schemas.microsoft.com/office/word/2006/wordml" xmlns:wps="http://schemas.microsoft.com/office/word/2010/wordprocessingShape" mc:Ignorable="w14 w15 w16se w16cid wp14">
+  <w:p>
+    <w:pPr>
+      <w:pStyle w:val="Heading1"/>
+      <w:jc w:val="center"/>
+      <w:rPr>
+        <w:b/>
+        <w:sz w:val="36"/>
+        <w:lang w:val="en-US"/>
+      </w:rPr>
+    </w:pPr>
+    <w:r>
+      <w:rPr>
+        <w:b/>
+        <w:sz w:val="36"/>
+        <w:lang w:val="en-US"/>
+      </w:rPr>
+      <w:t xml:space="preserve">IT Technologies - </w:t>
+    </w:r>
+    <w:r>
+      <w:rPr>
+        <w:b/>
+        <w:sz w:val="36"/>
+        <w:lang w:val="en-US"/>
+      </w:rPr>
+      <w:t>Raspberry Pi</w:t>
+    </w:r>
+    <w:r>
+      <w:rPr>
+        <w:b/>
+        <w:sz w:val="36"/>
+        <w:lang w:val="en-US"/>
+      </w:rPr>
+      <w:t xml:space="preserve"> Report</w:t>
+    </w:r>
+  </w:p>
+</w:hdr>
 </file>
 
 <file path=word/styles.xml><?xml version="1.0" encoding="utf-8"?>
@@ -1769,6 +1799,50 @@
     <w:unhideWhenUsed/>
     <w:rsid w:val="008045DE"/>
   </w:style>
+  <w:style w:type="paragraph" w:styleId="Header">
+    <w:name w:val="header"/>
+    <w:basedOn w:val="Normal"/>
+    <w:link w:val="HeaderChar"/>
+    <w:uiPriority w:val="99"/>
+    <w:unhideWhenUsed/>
+    <w:rsid w:val="00432D4D"/>
+    <w:pPr>
+      <w:tabs>
+        <w:tab w:val="center" w:pos="4513"/>
+        <w:tab w:val="right" w:pos="9026"/>
+      </w:tabs>
+      <w:spacing w:after="0" w:line="240" w:lineRule="auto"/>
+    </w:pPr>
+  </w:style>
+  <w:style w:type="character" w:customStyle="1" w:styleId="HeaderChar">
+    <w:name w:val="Header Char"/>
+    <w:basedOn w:val="DefaultParagraphFont"/>
+    <w:link w:val="Header"/>
+    <w:uiPriority w:val="99"/>
+    <w:rsid w:val="00432D4D"/>
+  </w:style>
+  <w:style w:type="paragraph" w:styleId="Footer">
+    <w:name w:val="footer"/>
+    <w:basedOn w:val="Normal"/>
+    <w:link w:val="FooterChar"/>
+    <w:uiPriority w:val="99"/>
+    <w:unhideWhenUsed/>
+    <w:rsid w:val="00432D4D"/>
+    <w:pPr>
+      <w:tabs>
+        <w:tab w:val="center" w:pos="4513"/>
+        <w:tab w:val="right" w:pos="9026"/>
+      </w:tabs>
+      <w:spacing w:after="0" w:line="240" w:lineRule="auto"/>
+    </w:pPr>
+  </w:style>
+  <w:style w:type="character" w:customStyle="1" w:styleId="FooterChar">
+    <w:name w:val="Footer Char"/>
+    <w:basedOn w:val="DefaultParagraphFont"/>
+    <w:link w:val="Footer"/>
+    <w:uiPriority w:val="99"/>
+    <w:rsid w:val="00432D4D"/>
+  </w:style>
 </w:styles>
 </file>
 
@@ -2150,7 +2224,7 @@
 </file>
 
 <file path=customXml/itemProps1.xml><?xml version="1.0" encoding="utf-8"?>
-<ds:datastoreItem xmlns:ds="http://schemas.openxmlformats.org/officeDocument/2006/customXml" ds:itemID="{BAF8A299-052A-4CD1-8F47-81D10AC5B073}">
+<ds:datastoreItem xmlns:ds="http://schemas.openxmlformats.org/officeDocument/2006/customXml" ds:itemID="{025EC092-C1C5-437C-9E80-0824AE8F1AA8}">
   <ds:schemaRefs>
     <ds:schemaRef ds:uri="http://schemas.openxmlformats.org/officeDocument/2006/bibliography"/>
   </ds:schemaRefs>

</xml_diff>